<commit_message>
Se han realizado cambios
</commit_message>
<xml_diff>
--- a/SSH.docx
+++ b/SSH.docx
@@ -198,26 +198,311 @@
         <w:rPr>
           <w:lang w:val="es-MX"/>
         </w:rPr>
+        <w:t xml:space="preserve">Seguido, al </w:t>
+      </w:r>
+      <w:r>
+        <w:rPr>
+          <w:lang w:val="es-MX"/>
+        </w:rPr>
+        <w:t>haber generado la clave SSH y haberla copiado en su portapapeles</w:t>
+      </w:r>
+      <w:r>
+        <w:rPr>
+          <w:lang w:val="es-MX"/>
+        </w:rPr>
+        <w:t xml:space="preserve"> junto con tener memorizada la contraseña de su clave, dé </w:t>
+      </w:r>
+      <w:proofErr w:type="gramStart"/>
+      <w:r>
+        <w:rPr>
+          <w:lang w:val="es-MX"/>
+        </w:rPr>
+        <w:t>click</w:t>
+      </w:r>
+      <w:proofErr w:type="gramEnd"/>
+      <w:r>
+        <w:rPr>
+          <w:lang w:val="es-MX"/>
+        </w:rPr>
+        <w:t xml:space="preserve"> derecho en el </w:t>
+      </w:r>
+      <w:proofErr w:type="spellStart"/>
+      <w:r>
+        <w:rPr>
+          <w:lang w:val="es-MX"/>
+        </w:rPr>
+        <w:t>Workspace</w:t>
+      </w:r>
+      <w:proofErr w:type="spellEnd"/>
+      <w:r>
+        <w:rPr>
+          <w:lang w:val="es-MX"/>
+        </w:rPr>
+        <w:t xml:space="preserve"> de la carpeta con la que usted va a trabajar</w:t>
+      </w:r>
+      <w:r>
+        <w:rPr>
+          <w:lang w:val="es-MX"/>
+        </w:rPr>
+        <w:t xml:space="preserve">, </w:t>
+      </w:r>
+      <w:proofErr w:type="spellStart"/>
+      <w:r>
+        <w:rPr>
+          <w:lang w:val="es-MX"/>
+        </w:rPr>
+        <w:t>Source</w:t>
+      </w:r>
+      <w:proofErr w:type="spellEnd"/>
+      <w:r>
+        <w:rPr>
+          <w:lang w:val="es-MX"/>
+        </w:rPr>
+        <w:t xml:space="preserve"> control y luego </w:t>
+      </w:r>
+      <w:proofErr w:type="spellStart"/>
+      <w:r>
+        <w:rPr>
+          <w:lang w:val="es-MX"/>
+        </w:rPr>
+        <w:t>manage</w:t>
+      </w:r>
+      <w:proofErr w:type="spellEnd"/>
+      <w:r>
+        <w:rPr>
+          <w:lang w:val="es-MX"/>
+        </w:rPr>
+        <w:t xml:space="preserve"> files</w:t>
+      </w:r>
+    </w:p>
+    <w:p>
+      <w:pPr>
+        <w:rPr>
+          <w:lang w:val="es-MX"/>
+        </w:rPr>
+      </w:pPr>
+      <w:r>
+        <w:rPr>
+          <w:lang w:val="es-MX"/>
+        </w:rPr>
+        <w:lastRenderedPageBreak/>
+        <w:drawing>
+          <wp:inline distT="0" distB="0" distL="0" distR="0" wp14:anchorId="14C6B6DE" wp14:editId="4B53B877">
+            <wp:extent cx="5612130" cy="4613910"/>
+            <wp:effectExtent l="0" t="0" r="7620" b="0"/>
+            <wp:docPr id="453860167" name="Picture 1"/>
+            <wp:cNvGraphicFramePr>
+              <a:graphicFrameLocks xmlns:a="http://schemas.openxmlformats.org/drawingml/2006/main" noChangeAspect="1"/>
+            </wp:cNvGraphicFramePr>
+            <a:graphic xmlns:a="http://schemas.openxmlformats.org/drawingml/2006/main">
+              <a:graphicData uri="http://schemas.openxmlformats.org/drawingml/2006/picture">
+                <pic:pic xmlns:pic="http://schemas.openxmlformats.org/drawingml/2006/picture">
+                  <pic:nvPicPr>
+                    <pic:cNvPr id="453860167" name=""/>
+                    <pic:cNvPicPr/>
+                  </pic:nvPicPr>
+                  <pic:blipFill>
+                    <a:blip r:embed="rId7"/>
+                    <a:stretch>
+                      <a:fillRect/>
+                    </a:stretch>
+                  </pic:blipFill>
+                  <pic:spPr>
+                    <a:xfrm>
+                      <a:off x="0" y="0"/>
+                      <a:ext cx="5612130" cy="4613910"/>
+                    </a:xfrm>
+                    <a:prstGeom prst="rect">
+                      <a:avLst/>
+                    </a:prstGeom>
+                  </pic:spPr>
+                </pic:pic>
+              </a:graphicData>
+            </a:graphic>
+          </wp:inline>
+        </w:drawing>
+      </w:r>
+    </w:p>
+    <w:p>
+      <w:pPr>
+        <w:rPr>
+          <w:lang w:val="es-MX"/>
+        </w:rPr>
+      </w:pPr>
+      <w:r>
+        <w:rPr>
+          <w:lang w:val="es-MX"/>
+        </w:rPr>
+        <w:t>Aquí usted deberá poner en “</w:t>
+      </w:r>
+      <w:proofErr w:type="spellStart"/>
+      <w:r>
+        <w:rPr>
+          <w:lang w:val="es-MX"/>
+        </w:rPr>
+        <w:t>repository</w:t>
+      </w:r>
+      <w:proofErr w:type="spellEnd"/>
+      <w:r>
+        <w:rPr>
+          <w:lang w:val="es-MX"/>
+        </w:rPr>
+        <w:t xml:space="preserve"> </w:t>
+      </w:r>
+      <w:proofErr w:type="spellStart"/>
+      <w:r>
+        <w:rPr>
+          <w:lang w:val="es-MX"/>
+        </w:rPr>
+        <w:t>path</w:t>
+      </w:r>
+      <w:proofErr w:type="spellEnd"/>
+      <w:r>
+        <w:rPr>
+          <w:lang w:val="es-MX"/>
+        </w:rPr>
+        <w:t xml:space="preserve">” la dirección que se le proveyó en el archivo .pub donde </w:t>
+      </w:r>
+      <w:r>
+        <w:rPr>
+          <w:lang w:val="es-MX"/>
+        </w:rPr>
+        <w:t>guardó en su computador su llave SSH</w:t>
+      </w:r>
+    </w:p>
+    <w:p>
+      <w:pPr>
+        <w:rPr>
+          <w:lang w:val="es-MX"/>
+        </w:rPr>
+      </w:pPr>
+      <w:r>
+        <w:rPr>
+          <w:lang w:val="es-MX"/>
+        </w:rPr>
+        <w:drawing>
+          <wp:inline distT="0" distB="0" distL="0" distR="0" wp14:anchorId="6485E38E" wp14:editId="7CCF7C11">
+            <wp:extent cx="5612130" cy="2770505"/>
+            <wp:effectExtent l="0" t="0" r="7620" b="0"/>
+            <wp:docPr id="507445202" name="Picture 1"/>
+            <wp:cNvGraphicFramePr>
+              <a:graphicFrameLocks xmlns:a="http://schemas.openxmlformats.org/drawingml/2006/main" noChangeAspect="1"/>
+            </wp:cNvGraphicFramePr>
+            <a:graphic xmlns:a="http://schemas.openxmlformats.org/drawingml/2006/main">
+              <a:graphicData uri="http://schemas.openxmlformats.org/drawingml/2006/picture">
+                <pic:pic xmlns:pic="http://schemas.openxmlformats.org/drawingml/2006/picture">
+                  <pic:nvPicPr>
+                    <pic:cNvPr id="507445202" name=""/>
+                    <pic:cNvPicPr/>
+                  </pic:nvPicPr>
+                  <pic:blipFill>
+                    <a:blip r:embed="rId8"/>
+                    <a:stretch>
+                      <a:fillRect/>
+                    </a:stretch>
+                  </pic:blipFill>
+                  <pic:spPr>
+                    <a:xfrm>
+                      <a:off x="0" y="0"/>
+                      <a:ext cx="5612130" cy="2770505"/>
+                    </a:xfrm>
+                    <a:prstGeom prst="rect">
+                      <a:avLst/>
+                    </a:prstGeom>
+                  </pic:spPr>
+                </pic:pic>
+              </a:graphicData>
+            </a:graphic>
+          </wp:inline>
+        </w:drawing>
+      </w:r>
+    </w:p>
+    <w:p>
+      <w:pPr>
+        <w:rPr>
+          <w:lang w:val="es-MX"/>
+        </w:rPr>
+      </w:pPr>
+      <w:r>
+        <w:rPr>
+          <w:lang w:val="es-MX"/>
+        </w:rPr>
+        <w:t xml:space="preserve">Al darle </w:t>
+      </w:r>
+      <w:proofErr w:type="spellStart"/>
+      <w:r>
+        <w:rPr>
+          <w:lang w:val="es-MX"/>
+        </w:rPr>
+        <w:t>retrieve</w:t>
+      </w:r>
+      <w:proofErr w:type="spellEnd"/>
+      <w:r>
+        <w:rPr>
+          <w:lang w:val="es-MX"/>
+        </w:rPr>
+        <w:t xml:space="preserve"> se le pedirá su “</w:t>
+      </w:r>
+      <w:proofErr w:type="spellStart"/>
+      <w:r>
+        <w:rPr>
+          <w:lang w:val="es-MX"/>
+        </w:rPr>
+        <w:t>passphrase</w:t>
+      </w:r>
+      <w:proofErr w:type="spellEnd"/>
+      <w:r>
+        <w:rPr>
+          <w:lang w:val="es-MX"/>
+        </w:rPr>
+        <w:t>” o contraseña de su llave SSH</w:t>
+      </w:r>
+    </w:p>
+    <w:p>
+      <w:pPr>
+        <w:rPr>
+          <w:lang w:val="es-MX"/>
+        </w:rPr>
+      </w:pPr>
+    </w:p>
+    <w:p>
+      <w:pPr>
+        <w:rPr>
+          <w:lang w:val="es-MX"/>
+        </w:rPr>
+      </w:pPr>
+      <w:r>
+        <w:rPr>
+          <w:lang w:val="es-MX"/>
+        </w:rPr>
         <w:t>Luego, ingrese</w:t>
       </w:r>
       <w:r>
         <w:rPr>
           <w:lang w:val="es-MX"/>
         </w:rPr>
-        <w:t xml:space="preserve"> en el Home de MATLAB y en Set Path</w:t>
-      </w:r>
-    </w:p>
-    <w:p>
-      <w:pPr>
-        <w:rPr>
-          <w:lang w:val="es-MX"/>
-        </w:rPr>
-      </w:pPr>
-      <w:r>
-        <w:rPr>
-          <w:lang w:val="es-MX"/>
-        </w:rPr>
-        <w:lastRenderedPageBreak/>
+        <w:t xml:space="preserve"> en el Home de MATLAB y en Set </w:t>
+      </w:r>
+      <w:proofErr w:type="spellStart"/>
+      <w:r>
+        <w:rPr>
+          <w:lang w:val="es-MX"/>
+        </w:rPr>
+        <w:t>Path</w:t>
+      </w:r>
+      <w:proofErr w:type="spellEnd"/>
+    </w:p>
+    <w:p>
+      <w:pPr>
+        <w:rPr>
+          <w:lang w:val="es-MX"/>
+        </w:rPr>
+      </w:pPr>
+      <w:r>
+        <w:rPr>
+          <w:noProof/>
+          <w:lang w:val="es-MX"/>
+        </w:rPr>
         <w:drawing>
           <wp:inline distT="0" distB="0" distL="0" distR="0" wp14:anchorId="024CD374" wp14:editId="5B66CC7E">
             <wp:extent cx="5612130" cy="3359785"/>
@@ -234,7 +519,7 @@
                     <pic:cNvPicPr/>
                   </pic:nvPicPr>
                   <pic:blipFill>
-                    <a:blip r:embed="rId7"/>
+                    <a:blip r:embed="rId9"/>
                     <a:stretch>
                       <a:fillRect/>
                     </a:stretch>
@@ -272,6 +557,385 @@
           <w:lang w:val="es-MX"/>
         </w:rPr>
         <w:t>folder en donde está el repositorio compartido en GitHub</w:t>
+      </w:r>
+      <w:r>
+        <w:rPr>
+          <w:lang w:val="es-MX"/>
+        </w:rPr>
+        <w:t xml:space="preserve"> y los </w:t>
+      </w:r>
+      <w:proofErr w:type="spellStart"/>
+      <w:r>
+        <w:rPr>
+          <w:lang w:val="es-MX"/>
+        </w:rPr>
+        <w:t>subfolders</w:t>
+      </w:r>
+      <w:proofErr w:type="spellEnd"/>
+      <w:r>
+        <w:rPr>
+          <w:lang w:val="es-MX"/>
+        </w:rPr>
+        <w:t xml:space="preserve"> uno por uno que se encuentren adentro que puedan ser utilizados en el proyecto; use la opción “</w:t>
+      </w:r>
+      <w:proofErr w:type="spellStart"/>
+      <w:r>
+        <w:rPr>
+          <w:lang w:val="es-MX"/>
+        </w:rPr>
+        <w:t>Add</w:t>
+      </w:r>
+      <w:proofErr w:type="spellEnd"/>
+      <w:r>
+        <w:rPr>
+          <w:lang w:val="es-MX"/>
+        </w:rPr>
+        <w:t xml:space="preserve"> Folder” y NO “</w:t>
+      </w:r>
+      <w:proofErr w:type="spellStart"/>
+      <w:r>
+        <w:rPr>
+          <w:lang w:val="es-MX"/>
+        </w:rPr>
+        <w:t>Add</w:t>
+      </w:r>
+      <w:proofErr w:type="spellEnd"/>
+      <w:r>
+        <w:rPr>
+          <w:lang w:val="es-MX"/>
+        </w:rPr>
+        <w:t xml:space="preserve"> with </w:t>
+      </w:r>
+      <w:proofErr w:type="spellStart"/>
+      <w:r>
+        <w:rPr>
+          <w:lang w:val="es-MX"/>
+        </w:rPr>
+        <w:t>Subfolders</w:t>
+      </w:r>
+      <w:proofErr w:type="spellEnd"/>
+      <w:r>
+        <w:rPr>
+          <w:lang w:val="es-MX"/>
+        </w:rPr>
+        <w:t>”</w:t>
+      </w:r>
+    </w:p>
+    <w:p>
+      <w:pPr>
+        <w:rPr>
+          <w:lang w:val="es-MX"/>
+        </w:rPr>
+      </w:pPr>
+    </w:p>
+    <w:p>
+      <w:pPr>
+        <w:rPr>
+          <w:lang w:val="es-MX"/>
+        </w:rPr>
+      </w:pPr>
+      <w:r>
+        <w:rPr>
+          <w:lang w:val="es-MX"/>
+        </w:rPr>
+        <w:t>En este momento ya deberá estar conectado con su folder en el computador, con MATLAB directamente en GitHub</w:t>
+      </w:r>
+    </w:p>
+    <w:p>
+      <w:pPr>
+        <w:rPr>
+          <w:lang w:val="es-MX"/>
+        </w:rPr>
+      </w:pPr>
+      <w:r>
+        <w:rPr>
+          <w:lang w:val="es-MX"/>
+        </w:rPr>
+        <w:lastRenderedPageBreak/>
+        <w:drawing>
+          <wp:inline distT="0" distB="0" distL="0" distR="0" wp14:anchorId="44B13551" wp14:editId="5D5747C7">
+            <wp:extent cx="3229426" cy="3077004"/>
+            <wp:effectExtent l="0" t="0" r="9525" b="0"/>
+            <wp:docPr id="34794473" name="Picture 1"/>
+            <wp:cNvGraphicFramePr>
+              <a:graphicFrameLocks xmlns:a="http://schemas.openxmlformats.org/drawingml/2006/main" noChangeAspect="1"/>
+            </wp:cNvGraphicFramePr>
+            <a:graphic xmlns:a="http://schemas.openxmlformats.org/drawingml/2006/main">
+              <a:graphicData uri="http://schemas.openxmlformats.org/drawingml/2006/picture">
+                <pic:pic xmlns:pic="http://schemas.openxmlformats.org/drawingml/2006/picture">
+                  <pic:nvPicPr>
+                    <pic:cNvPr id="34794473" name=""/>
+                    <pic:cNvPicPr/>
+                  </pic:nvPicPr>
+                  <pic:blipFill>
+                    <a:blip r:embed="rId10"/>
+                    <a:stretch>
+                      <a:fillRect/>
+                    </a:stretch>
+                  </pic:blipFill>
+                  <pic:spPr>
+                    <a:xfrm>
+                      <a:off x="0" y="0"/>
+                      <a:ext cx="3229426" cy="3077004"/>
+                    </a:xfrm>
+                    <a:prstGeom prst="rect">
+                      <a:avLst/>
+                    </a:prstGeom>
+                  </pic:spPr>
+                </pic:pic>
+              </a:graphicData>
+            </a:graphic>
+          </wp:inline>
+        </w:drawing>
+      </w:r>
+    </w:p>
+    <w:p>
+      <w:pPr>
+        <w:rPr>
+          <w:lang w:val="es-MX"/>
+        </w:rPr>
+      </w:pPr>
+      <w:r>
+        <w:rPr>
+          <w:lang w:val="es-MX"/>
+        </w:rPr>
+        <w:t xml:space="preserve">Cuando realice un cambio, presione </w:t>
+      </w:r>
+      <w:proofErr w:type="gramStart"/>
+      <w:r>
+        <w:rPr>
+          <w:lang w:val="es-MX"/>
+        </w:rPr>
+        <w:t>click</w:t>
+      </w:r>
+      <w:proofErr w:type="gramEnd"/>
+      <w:r>
+        <w:rPr>
+          <w:lang w:val="es-MX"/>
+        </w:rPr>
+        <w:t xml:space="preserve"> derecho en el </w:t>
+      </w:r>
+      <w:proofErr w:type="spellStart"/>
+      <w:r>
+        <w:rPr>
+          <w:lang w:val="es-MX"/>
+        </w:rPr>
+        <w:t>workspace</w:t>
+      </w:r>
+      <w:proofErr w:type="spellEnd"/>
+      <w:r>
+        <w:rPr>
+          <w:lang w:val="es-MX"/>
+        </w:rPr>
+        <w:t xml:space="preserve">, luego </w:t>
+      </w:r>
+      <w:proofErr w:type="spellStart"/>
+      <w:r>
+        <w:rPr>
+          <w:lang w:val="es-MX"/>
+        </w:rPr>
+        <w:t>source</w:t>
+      </w:r>
+      <w:proofErr w:type="spellEnd"/>
+      <w:r>
+        <w:rPr>
+          <w:lang w:val="es-MX"/>
+        </w:rPr>
+        <w:t xml:space="preserve"> control y luego “</w:t>
+      </w:r>
+      <w:proofErr w:type="spellStart"/>
+      <w:r>
+        <w:rPr>
+          <w:lang w:val="es-MX"/>
+        </w:rPr>
+        <w:t>Pull</w:t>
+      </w:r>
+      <w:proofErr w:type="spellEnd"/>
+      <w:r>
+        <w:rPr>
+          <w:lang w:val="es-MX"/>
+        </w:rPr>
+        <w:t>”</w:t>
+      </w:r>
+    </w:p>
+    <w:p>
+      <w:pPr>
+        <w:rPr>
+          <w:lang w:val="es-MX"/>
+        </w:rPr>
+      </w:pPr>
+      <w:r>
+        <w:rPr>
+          <w:lang w:val="es-MX"/>
+        </w:rPr>
+        <w:drawing>
+          <wp:inline distT="0" distB="0" distL="0" distR="0" wp14:anchorId="428B7BAF" wp14:editId="3F411167">
+            <wp:extent cx="5612130" cy="3935730"/>
+            <wp:effectExtent l="0" t="0" r="7620" b="7620"/>
+            <wp:docPr id="940471669" name="Picture 1"/>
+            <wp:cNvGraphicFramePr>
+              <a:graphicFrameLocks xmlns:a="http://schemas.openxmlformats.org/drawingml/2006/main" noChangeAspect="1"/>
+            </wp:cNvGraphicFramePr>
+            <a:graphic xmlns:a="http://schemas.openxmlformats.org/drawingml/2006/main">
+              <a:graphicData uri="http://schemas.openxmlformats.org/drawingml/2006/picture">
+                <pic:pic xmlns:pic="http://schemas.openxmlformats.org/drawingml/2006/picture">
+                  <pic:nvPicPr>
+                    <pic:cNvPr id="940471669" name=""/>
+                    <pic:cNvPicPr/>
+                  </pic:nvPicPr>
+                  <pic:blipFill>
+                    <a:blip r:embed="rId11"/>
+                    <a:stretch>
+                      <a:fillRect/>
+                    </a:stretch>
+                  </pic:blipFill>
+                  <pic:spPr>
+                    <a:xfrm>
+                      <a:off x="0" y="0"/>
+                      <a:ext cx="5612130" cy="3935730"/>
+                    </a:xfrm>
+                    <a:prstGeom prst="rect">
+                      <a:avLst/>
+                    </a:prstGeom>
+                  </pic:spPr>
+                </pic:pic>
+              </a:graphicData>
+            </a:graphic>
+          </wp:inline>
+        </w:drawing>
+      </w:r>
+    </w:p>
+    <w:p>
+      <w:pPr>
+        <w:rPr>
+          <w:lang w:val="es-MX"/>
+        </w:rPr>
+      </w:pPr>
+      <w:r>
+        <w:rPr>
+          <w:lang w:val="es-MX"/>
+        </w:rPr>
+        <w:t>Luego</w:t>
+      </w:r>
+      <w:r>
+        <w:rPr>
+          <w:lang w:val="es-MX"/>
+        </w:rPr>
+        <w:t xml:space="preserve">, presione “View and </w:t>
+      </w:r>
+      <w:proofErr w:type="spellStart"/>
+      <w:r>
+        <w:rPr>
+          <w:lang w:val="es-MX"/>
+        </w:rPr>
+        <w:t>C</w:t>
+      </w:r>
+      <w:r>
+        <w:rPr>
+          <w:lang w:val="es-MX"/>
+        </w:rPr>
+        <w:t>ommit</w:t>
+      </w:r>
+      <w:proofErr w:type="spellEnd"/>
+      <w:r>
+        <w:rPr>
+          <w:lang w:val="es-MX"/>
+        </w:rPr>
+        <w:t xml:space="preserve"> Changes</w:t>
+      </w:r>
+      <w:r>
+        <w:rPr>
+          <w:lang w:val="es-MX"/>
+        </w:rPr>
+        <w:t>”, allí comentará brevemente el cambio que desea guardar y subir al repositorio en línea.</w:t>
+      </w:r>
+    </w:p>
+    <w:p>
+      <w:pPr>
+        <w:rPr>
+          <w:lang w:val="es-MX"/>
+        </w:rPr>
+      </w:pPr>
+      <w:r>
+        <w:rPr>
+          <w:lang w:val="es-MX"/>
+        </w:rPr>
+        <w:lastRenderedPageBreak/>
+        <w:drawing>
+          <wp:inline distT="0" distB="0" distL="0" distR="0" wp14:anchorId="2B8A8E18" wp14:editId="7D79F273">
+            <wp:extent cx="5201376" cy="4896533"/>
+            <wp:effectExtent l="0" t="0" r="0" b="0"/>
+            <wp:docPr id="1458184605" name="Picture 1"/>
+            <wp:cNvGraphicFramePr>
+              <a:graphicFrameLocks xmlns:a="http://schemas.openxmlformats.org/drawingml/2006/main" noChangeAspect="1"/>
+            </wp:cNvGraphicFramePr>
+            <a:graphic xmlns:a="http://schemas.openxmlformats.org/drawingml/2006/main">
+              <a:graphicData uri="http://schemas.openxmlformats.org/drawingml/2006/picture">
+                <pic:pic xmlns:pic="http://schemas.openxmlformats.org/drawingml/2006/picture">
+                  <pic:nvPicPr>
+                    <pic:cNvPr id="1458184605" name=""/>
+                    <pic:cNvPicPr/>
+                  </pic:nvPicPr>
+                  <pic:blipFill>
+                    <a:blip r:embed="rId12"/>
+                    <a:stretch>
+                      <a:fillRect/>
+                    </a:stretch>
+                  </pic:blipFill>
+                  <pic:spPr>
+                    <a:xfrm>
+                      <a:off x="0" y="0"/>
+                      <a:ext cx="5201376" cy="4896533"/>
+                    </a:xfrm>
+                    <a:prstGeom prst="rect">
+                      <a:avLst/>
+                    </a:prstGeom>
+                  </pic:spPr>
+                </pic:pic>
+              </a:graphicData>
+            </a:graphic>
+          </wp:inline>
+        </w:drawing>
+      </w:r>
+    </w:p>
+    <w:p>
+      <w:pPr>
+        <w:rPr>
+          <w:lang w:val="es-MX"/>
+        </w:rPr>
+      </w:pPr>
+    </w:p>
+    <w:p>
+      <w:pPr>
+        <w:rPr>
+          <w:lang w:val="es-MX"/>
+        </w:rPr>
+      </w:pPr>
+      <w:r>
+        <w:rPr>
+          <w:lang w:val="es-MX"/>
+        </w:rPr>
+        <w:t>Finalmente seleccione “</w:t>
+      </w:r>
+      <w:proofErr w:type="spellStart"/>
+      <w:r>
+        <w:rPr>
+          <w:lang w:val="es-MX"/>
+        </w:rPr>
+        <w:t>Push</w:t>
+      </w:r>
+      <w:proofErr w:type="spellEnd"/>
+      <w:r>
+        <w:rPr>
+          <w:lang w:val="es-MX"/>
+        </w:rPr>
+        <w:t xml:space="preserve">” para subir correctamente </w:t>
+      </w:r>
+      <w:r>
+        <w:rPr>
+          <w:lang w:val="es-MX"/>
+        </w:rPr>
+        <w:t>el/los cambios realizados de manera local.</w:t>
       </w:r>
     </w:p>
     <w:p>

</xml_diff>